<commit_message>
Completed bi-gram language model
</commit_message>
<xml_diff>
--- a/Assignment 1/Assignment1.docx
+++ b/Assignment 1/Assignment1.docx
@@ -65,13 +65,8 @@
         <w:br/>
       </w:r>
       <w:r>
-        <w:t>[</w:t>
-      </w:r>
-      <w:proofErr w:type="gramStart"/>
-      <w:r>
-        <w:t>01]+</w:t>
-      </w:r>
-      <w:proofErr w:type="gramEnd"/>
+        <w:t>[01]+</w:t>
+      </w:r>
       <w:r>
         <w:br/>
       </w:r>
@@ -85,15 +80,7 @@
         </w:numPr>
       </w:pPr>
       <w:r>
-        <w:t xml:space="preserve">The email address contains only letters, and @, \. Symbols (both lower and upper cases). </w:t>
-      </w:r>
-      <w:proofErr w:type="gramStart"/>
-      <w:r>
-        <w:t>Example:-</w:t>
-      </w:r>
-      <w:proofErr w:type="gramEnd"/>
-      <w:r>
-        <w:t xml:space="preserve"> alice@gmail.com, bob@yahoo.com, etc.</w:t>
+        <w:t>The email address contains only letters, and @, \. Symbols (both lower and upper cases). Example:- alice@gmail.com, bob@yahoo.com, etc.</w:t>
       </w:r>
       <w:r>
         <w:br/>
@@ -129,15 +116,7 @@
         <w:br/>
       </w:r>
       <w:r>
-        <w:t>[+-</w:t>
-      </w:r>
-      <w:proofErr w:type="gramStart"/>
-      <w:r>
-        <w:t>]?\</w:t>
-      </w:r>
-      <w:proofErr w:type="gramEnd"/>
-      <w:r>
-        <w:t>d+</w:t>
+        <w:t>[+-]?\d+</w:t>
       </w:r>
       <w:r>
         <w:br/>
@@ -198,15 +177,7 @@
         <w:br/>
       </w:r>
       <w:r>
-        <w:t>(\(\</w:t>
-      </w:r>
-      <w:proofErr w:type="gramStart"/>
-      <w:r>
-        <w:t>d{</w:t>
-      </w:r>
-      <w:proofErr w:type="gramEnd"/>
-      <w:r>
-        <w:t>3}\) |\d{3}-)\d{3}-\d{4}</w:t>
+        <w:t>(\(\d{3}\) |\d{3}-)\d{3}-\d{4}</w:t>
       </w:r>
       <w:r>
         <w:br/>
@@ -403,22 +374,18 @@
         <w:t xml:space="preserve">Sentence Segmentation: Determine where the beginning/end of a sentence is. (Periods are ambiguous). Ex: The words Dr., Mrs., and </w:t>
       </w:r>
       <w:proofErr w:type="spellStart"/>
-      <w:proofErr w:type="gramStart"/>
       <w:r>
         <w:t>Ph.D</w:t>
       </w:r>
       <w:proofErr w:type="spellEnd"/>
-      <w:proofErr w:type="gramEnd"/>
       <w:r>
         <w:t xml:space="preserve"> all contain periods where the sentence does not stop. -&gt; The words Dr., Mrs., and </w:t>
       </w:r>
       <w:proofErr w:type="spellStart"/>
-      <w:proofErr w:type="gramStart"/>
       <w:r>
         <w:t>Ph.D</w:t>
       </w:r>
       <w:proofErr w:type="spellEnd"/>
-      <w:proofErr w:type="gramEnd"/>
       <w:r>
         <w:t xml:space="preserve"> all contain periods where the sentence does not stop EOS</w:t>
       </w:r>
@@ -5599,15 +5566,7 @@
         <w:br/>
       </w:r>
       <w:r>
-        <w:t xml:space="preserve">Insert w, </w:t>
-      </w:r>
-      <w:proofErr w:type="gramStart"/>
-      <w:r>
-        <w:t>Insert</w:t>
-      </w:r>
-      <w:proofErr w:type="gramEnd"/>
-      <w:r>
-        <w:t xml:space="preserve"> o, Delete c, Delete o, Replace n with s, Replace f with a, Delete r, Delete m, Replace s with d.  1</w:t>
+        <w:t>Insert w, Insert o, Delete c, Delete o, Replace n with s, Replace f with a, Delete r, Delete m, Replace s with d.  1</w:t>
       </w:r>
       <w:r>
         <w:t xml:space="preserve"> </w:t>
@@ -12818,15 +12777,7 @@
         <w:t>“</w:t>
       </w:r>
       <w:r>
-        <w:t xml:space="preserve">The day was grey and bitter cold, and the dogs would not take the scent. The big black </w:t>
-      </w:r>
-      <w:proofErr w:type="gramStart"/>
-      <w:r>
-        <w:t>bitch</w:t>
-      </w:r>
-      <w:proofErr w:type="gramEnd"/>
-      <w:r>
-        <w:t xml:space="preserve"> had taken one sniff at the bear tracks, backed off, and skulked back to the pack with her tail between her legs.”</w:t>
+        <w:t>The day was grey and bitter cold, and the dogs would not take the scent. The big black bitch had taken one sniff at the bear tracks, backed off, and skulked back to the pack with her tail between her legs.”</w:t>
       </w:r>
     </w:p>
     <w:p>
@@ -13320,7 +13271,7 @@
       </w:r>
       <w:proofErr w:type="spellEnd"/>
       <w:r>
-        <w:t>) = 0/1,  P(the|.) = 1/2,  P(</w:t>
+        <w:t>) = 0/1,  P(the|.) = 0/2,  P(</w:t>
       </w:r>
       <w:proofErr w:type="spellStart"/>
       <w:r>
@@ -14368,7 +14319,7 @@
       </w:r>
       <w:proofErr w:type="spellEnd"/>
       <w:r>
-        <w:t>) = 0/1,  P(and|,) = 2/3,  P(</w:t>
+        <w:t>) = 0/1,  P(and|,) = 0/3,  P(</w:t>
       </w:r>
       <w:proofErr w:type="spellStart"/>
       <w:r>
@@ -14902,7 +14853,7 @@
       </w:r>
       <w:proofErr w:type="spellEnd"/>
       <w:r>
-        <w:t>) = 1/1,  P(</w:t>
+        <w:t>) = 0/1,  P(</w:t>
       </w:r>
       <w:proofErr w:type="spellStart"/>
       <w:r>
@@ -16077,7 +16028,7 @@
       </w:r>
       <w:proofErr w:type="spellEnd"/>
       <w:r>
-        <w:t>) = 1/1,  P(</w:t>
+        <w:t>) = 0/1,  P(</w:t>
       </w:r>
       <w:proofErr w:type="spellStart"/>
       <w:r>
@@ -16228,7 +16179,7 @@
       </w:r>
       <w:proofErr w:type="spellEnd"/>
       <w:r>
-        <w:t>) = 1/6,  P(</w:t>
+        <w:t>) = 0/6,  P(</w:t>
       </w:r>
       <w:proofErr w:type="spellStart"/>
       <w:r>
@@ -19117,7 +19068,7 @@
       </w:r>
       <w:proofErr w:type="spellEnd"/>
       <w:r>
-        <w:t>) = 1/1,  P(</w:t>
+        <w:t>) = 0/1,  P(</w:t>
       </w:r>
       <w:proofErr w:type="spellStart"/>
       <w:r>
@@ -19276,7 +19227,7 @@
       </w:r>
       <w:proofErr w:type="spellEnd"/>
       <w:r>
-        <w:t>) = 0/1,  P(backed|,) = 1/3,  P(</w:t>
+        <w:t>) = 0/1,  P(backed|,) = 0/3,  P(</w:t>
       </w:r>
       <w:proofErr w:type="spellStart"/>
       <w:r>
@@ -19676,7 +19627,7 @@
       </w:r>
       <w:proofErr w:type="spellEnd"/>
       <w:r>
-        <w:t>) = 1/1,  P(</w:t>
+        <w:t>) = 0/1,  P(</w:t>
       </w:r>
       <w:proofErr w:type="spellStart"/>
       <w:r>
@@ -20090,7 +20041,7 @@
       </w:r>
       <w:proofErr w:type="spellEnd"/>
       <w:r>
-        <w:t>) = 0/1,  P(back|,) = 1/3,  P(</w:t>
+        <w:t>) = 0/1,  P(back|,) = 0/3,  P(</w:t>
       </w:r>
       <w:proofErr w:type="spellStart"/>
       <w:r>
@@ -22179,7 +22130,7 @@
       </w:r>
       <w:proofErr w:type="spellEnd"/>
       <w:r>
-        <w:t>) = 1/2,  P(</w:t>
+        <w:t>) = 0/2,  P(</w:t>
       </w:r>
       <w:proofErr w:type="spellStart"/>
       <w:r>
@@ -22210,7 +22161,7 @@
       </w:r>
       <w:r>
         <w:br/>
-        <w:t>P(&lt;/s&gt;|&lt;s&gt;) = 0/1,  P(&lt;/s&gt;|the) = 0/6,  P(&lt;/s&gt;|day) = 0/1,  P(&lt;/s&gt;|was) = 0/1,  P(&lt;/s&gt;|grey) = 0/1,  P(&lt;/s&gt;|and) = 0/3,  P(&lt;/s&gt;|bitter) = 0/1,  P(&lt;/s&gt;|cold) = 0/1,  P(&lt;/s&gt;|,) = 0/3,  P(&lt;/s&gt;|dogs) = 0/1,  P(&lt;/s&gt;|would) = 0/1,  P(&lt;/s&gt;|not) = 0/1,  P(&lt;/s&gt;|take) = 0/1,  P(&lt;/s&gt;|scent) = 0/1,  P(&lt;/s&gt;|.) = 1/2,  P(&lt;/s&gt;|big) = 0/1,  P(&lt;/s&gt;|black) = 0/1,  P(&lt;/s&gt;|bitch) = 0/1,  P(&lt;/s&gt;|had) = 0/1,  P(&lt;/s&gt;|taken) = 0/1,  P(&lt;/s&gt;|one) = 0/1,  P(&lt;/s&gt;|sniff) = 0/1,  P(&lt;/s&gt;|at) = 0/1,  P(&lt;/s&gt;|bear) = 0/1,  P(&lt;/s&gt;|tracks) = 0/1,  P(&lt;/s&gt;|backed) = 0/1,  P(&lt;/s&gt;|off) = 0/1,  P(&lt;/s&gt;|skulked) = 0/1,  P(&lt;/s&gt;|back) = 0/1,  P(&lt;/s&gt;|to) = 0/1,  P(&lt;/s&gt;|pack) = 0/1,  P(&lt;/s&gt;|with) = 0/1,  P(&lt;/s&gt;|her) = 0/2,  P(&lt;/s&gt;|tail) = 0/1,  P(&lt;/s&gt;|between) = 0/1,  P(&lt;/s&gt;|legs) = 0/1,  P(&lt;/s&gt;|&lt;/s&gt;) = 0/1</w:t>
+        <w:t>P(&lt;/s&gt;|&lt;s&gt;) = 0/1,  P(&lt;/s&gt;|the) = 0/6,  P(&lt;/s&gt;|day) = 0/1,  P(&lt;/s&gt;|was) = 0/1,  P(&lt;/s&gt;|grey) = 0/1,  P(&lt;/s&gt;|and) = 0/3,  P(&lt;/s&gt;|bitter) = 0/1,  P(&lt;/s&gt;|cold) = 0/1,  P(&lt;/s&gt;|,) = 0/3,  P(&lt;/s&gt;|dogs) = 0/1,  P(&lt;/s&gt;|would) = 0/1,  P(&lt;/s&gt;|not) = 0/1,  P(&lt;/s&gt;|take) = 0/1,  P(&lt;/s&gt;|scent) = 0/1,  P(&lt;/s&gt;|.) = 0/2,  P(&lt;/s&gt;|big) = 0/1,  P(&lt;/s&gt;|black) = 0/1,  P(&lt;/s&gt;|bitch) = 0/1,  P(&lt;/s&gt;|had) = 0/1,  P(&lt;/s&gt;|taken) = 0/1,  P(&lt;/s&gt;|one) = 0/1,  P(&lt;/s&gt;|sniff) = 0/1,  P(&lt;/s&gt;|at) = 0/1,  P(&lt;/s&gt;|bear) = 0/1,  P(&lt;/s&gt;|tracks) = 0/1,  P(&lt;/s&gt;|backed) = 0/1,  P(&lt;/s&gt;|off) = 0/1,  P(&lt;/s&gt;|skulked) = 0/1,  P(&lt;/s&gt;|back) = 0/1,  P(&lt;/s&gt;|to) = 0/1,  P(&lt;/s&gt;|pack) = 0/1,  P(&lt;/s&gt;|with) = 0/1,  P(&lt;/s&gt;|her) = 0/2,  P(&lt;/s&gt;|tail) = 0/1,  P(&lt;/s&gt;|between) = 0/1,  P(&lt;/s&gt;|legs) = 0/1,  P(&lt;/s&gt;|&lt;/s&gt;) = 0/1</w:t>
       </w:r>
     </w:p>
     <w:p>
@@ -22235,14 +22186,7 @@
       </w:r>
       <w:r>
         <w:br/>
-      </w:r>
-      <w:proofErr w:type="gramStart"/>
-      <w:r>
-        <w:t>P(</w:t>
-      </w:r>
-      <w:proofErr w:type="gramEnd"/>
-      <w:r>
-        <w:t>0) = 21/30, P(3) = 1/30</w:t>
+        <w:t>P(0) = 21/30, P(3) = 1/30</w:t>
       </w:r>
       <w:r>
         <w:br/>

</xml_diff>